<commit_message>
Ajustes plan de calidad, se detalla prerrequisitos, alcances, fuera del alcance y dentro de los casos de prueba se añaden casos de prueba para el flujo de compras de Alkosto
</commit_message>
<xml_diff>
--- a/Plan de calidad.docx
+++ b/Plan de calidad.docx
@@ -83,29 +83,7 @@
           <w:szCs w:val="20"/>
           <w:lang w:eastAsia="es-CO"/>
         </w:rPr>
-        <w:t xml:space="preserve">Descargue la aplicación SOAP UI open </w:t>
-      </w:r>
-      <w:proofErr w:type="spellStart"/>
-      <w:r>
-        <w:rPr>
-          <w:rFonts w:ascii="Segoe UI" w:eastAsia="Times New Roman" w:hAnsi="Segoe UI" w:cs="Segoe UI"/>
-          <w:color w:val="24292F"/>
-          <w:sz w:val="20"/>
-          <w:szCs w:val="20"/>
-          <w:lang w:eastAsia="es-CO"/>
-        </w:rPr>
-        <w:t>source</w:t>
-      </w:r>
-      <w:proofErr w:type="spellEnd"/>
-      <w:r>
-        <w:rPr>
-          <w:rFonts w:ascii="Segoe UI" w:eastAsia="Times New Roman" w:hAnsi="Segoe UI" w:cs="Segoe UI"/>
-          <w:color w:val="24292F"/>
-          <w:sz w:val="20"/>
-          <w:szCs w:val="20"/>
-          <w:lang w:eastAsia="es-CO"/>
-        </w:rPr>
-        <w:t>.</w:t>
+        <w:t>Descargue la aplicación SOAP UI open source.</w:t>
       </w:r>
     </w:p>
     <w:p>
@@ -132,29 +110,7 @@
           <w:szCs w:val="20"/>
           <w:lang w:eastAsia="es-CO"/>
         </w:rPr>
-        <w:t xml:space="preserve">Recomendación → consulte las diferencias entre un servicio </w:t>
-      </w:r>
-      <w:proofErr w:type="spellStart"/>
-      <w:r>
-        <w:rPr>
-          <w:rFonts w:ascii="Segoe UI" w:eastAsia="Times New Roman" w:hAnsi="Segoe UI" w:cs="Segoe UI"/>
-          <w:color w:val="24292F"/>
-          <w:sz w:val="20"/>
-          <w:szCs w:val="20"/>
-          <w:lang w:eastAsia="es-CO"/>
-        </w:rPr>
-        <w:t>Rest</w:t>
-      </w:r>
-      <w:proofErr w:type="spellEnd"/>
-      <w:r>
-        <w:rPr>
-          <w:rFonts w:ascii="Segoe UI" w:eastAsia="Times New Roman" w:hAnsi="Segoe UI" w:cs="Segoe UI"/>
-          <w:color w:val="24292F"/>
-          <w:sz w:val="20"/>
-          <w:szCs w:val="20"/>
-          <w:lang w:eastAsia="es-CO"/>
-        </w:rPr>
-        <w:t xml:space="preserve"> y un servicio de tipo SOAP.</w:t>
+        <w:t>Recomendación → consulte las diferencias entre un servicio Rest y un servicio de tipo SOAP.</w:t>
       </w:r>
     </w:p>
     <w:p>
@@ -181,29 +137,7 @@
           <w:szCs w:val="20"/>
           <w:lang w:eastAsia="es-CO"/>
         </w:rPr>
-        <w:t xml:space="preserve">Seleccionar 2 servicios de tipo SOAP, en internet hay varias fuentes de servicios que están de forma libre para calcular el precio del </w:t>
-      </w:r>
-      <w:proofErr w:type="spellStart"/>
-      <w:r>
-        <w:rPr>
-          <w:rFonts w:ascii="Segoe UI" w:eastAsia="Times New Roman" w:hAnsi="Segoe UI" w:cs="Segoe UI"/>
-          <w:color w:val="24292F"/>
-          <w:sz w:val="20"/>
-          <w:szCs w:val="20"/>
-          <w:lang w:eastAsia="es-CO"/>
-        </w:rPr>
-        <w:t>dolar</w:t>
-      </w:r>
-      <w:proofErr w:type="spellEnd"/>
-      <w:r>
-        <w:rPr>
-          <w:rFonts w:ascii="Segoe UI" w:eastAsia="Times New Roman" w:hAnsi="Segoe UI" w:cs="Segoe UI"/>
-          <w:color w:val="24292F"/>
-          <w:sz w:val="20"/>
-          <w:szCs w:val="20"/>
-          <w:lang w:eastAsia="es-CO"/>
-        </w:rPr>
-        <w:t>, listar ciudades, entre otros.</w:t>
+        <w:t>Seleccionar 2 servicios de tipo SOAP, en internet hay varias fuentes de servicios que están de forma libre para calcular el precio del dolar, listar ciudades, entre otros.</w:t>
       </w:r>
     </w:p>
     <w:p>
@@ -230,95 +164,7 @@
           <w:szCs w:val="20"/>
           <w:lang w:eastAsia="es-CO"/>
         </w:rPr>
-        <w:t>Selecciona una página web comercial (</w:t>
-      </w:r>
-      <w:proofErr w:type="spellStart"/>
-      <w:r>
-        <w:rPr>
-          <w:rFonts w:ascii="Segoe UI" w:eastAsia="Times New Roman" w:hAnsi="Segoe UI" w:cs="Segoe UI"/>
-          <w:color w:val="24292F"/>
-          <w:sz w:val="20"/>
-          <w:szCs w:val="20"/>
-          <w:lang w:eastAsia="es-CO"/>
-        </w:rPr>
-        <w:t>falabella</w:t>
-      </w:r>
-      <w:proofErr w:type="spellEnd"/>
-      <w:r>
-        <w:rPr>
-          <w:rFonts w:ascii="Segoe UI" w:eastAsia="Times New Roman" w:hAnsi="Segoe UI" w:cs="Segoe UI"/>
-          <w:color w:val="24292F"/>
-          <w:sz w:val="20"/>
-          <w:szCs w:val="20"/>
-          <w:lang w:eastAsia="es-CO"/>
-        </w:rPr>
-        <w:t xml:space="preserve">, </w:t>
-      </w:r>
-      <w:proofErr w:type="spellStart"/>
-      <w:r>
-        <w:rPr>
-          <w:rFonts w:ascii="Segoe UI" w:eastAsia="Times New Roman" w:hAnsi="Segoe UI" w:cs="Segoe UI"/>
-          <w:color w:val="24292F"/>
-          <w:sz w:val="20"/>
-          <w:szCs w:val="20"/>
-          <w:lang w:eastAsia="es-CO"/>
-        </w:rPr>
-        <w:t>homecenter</w:t>
-      </w:r>
-      <w:proofErr w:type="spellEnd"/>
-      <w:r>
-        <w:rPr>
-          <w:rFonts w:ascii="Segoe UI" w:eastAsia="Times New Roman" w:hAnsi="Segoe UI" w:cs="Segoe UI"/>
-          <w:color w:val="24292F"/>
-          <w:sz w:val="20"/>
-          <w:szCs w:val="20"/>
-          <w:lang w:eastAsia="es-CO"/>
-        </w:rPr>
-        <w:t xml:space="preserve">, </w:t>
-      </w:r>
-      <w:proofErr w:type="spellStart"/>
-      <w:r>
-        <w:rPr>
-          <w:rFonts w:ascii="Segoe UI" w:eastAsia="Times New Roman" w:hAnsi="Segoe UI" w:cs="Segoe UI"/>
-          <w:color w:val="24292F"/>
-          <w:sz w:val="20"/>
-          <w:szCs w:val="20"/>
-          <w:lang w:eastAsia="es-CO"/>
-        </w:rPr>
-        <w:t>amazon</w:t>
-      </w:r>
-      <w:proofErr w:type="spellEnd"/>
-      <w:r>
-        <w:rPr>
-          <w:rFonts w:ascii="Segoe UI" w:eastAsia="Times New Roman" w:hAnsi="Segoe UI" w:cs="Segoe UI"/>
-          <w:color w:val="24292F"/>
-          <w:sz w:val="20"/>
-          <w:szCs w:val="20"/>
-          <w:lang w:eastAsia="es-CO"/>
-        </w:rPr>
-        <w:t xml:space="preserve">, </w:t>
-      </w:r>
-      <w:proofErr w:type="spellStart"/>
-      <w:r>
-        <w:rPr>
-          <w:rFonts w:ascii="Segoe UI" w:eastAsia="Times New Roman" w:hAnsi="Segoe UI" w:cs="Segoe UI"/>
-          <w:color w:val="24292F"/>
-          <w:sz w:val="20"/>
-          <w:szCs w:val="20"/>
-          <w:lang w:eastAsia="es-CO"/>
-        </w:rPr>
-        <w:t>etc</w:t>
-      </w:r>
-      <w:proofErr w:type="spellEnd"/>
-      <w:r>
-        <w:rPr>
-          <w:rFonts w:ascii="Segoe UI" w:eastAsia="Times New Roman" w:hAnsi="Segoe UI" w:cs="Segoe UI"/>
-          <w:color w:val="24292F"/>
-          <w:sz w:val="20"/>
-          <w:szCs w:val="20"/>
-          <w:lang w:eastAsia="es-CO"/>
-        </w:rPr>
-        <w:t>) y verificar un flujo de compra completo donde incluya el inicio de sesión como una precondición.</w:t>
+        <w:t>Selecciona una página web comercial (falabella, homecenter, amazon, etc) y verificar un flujo de compra completo donde incluya el inicio de sesión como una precondición.</w:t>
       </w:r>
     </w:p>
     <w:p>
@@ -368,51 +214,7 @@
           <w:szCs w:val="20"/>
           <w:lang w:eastAsia="es-CO"/>
         </w:rPr>
-        <w:t xml:space="preserve"> seleccione un proyecto de desarrollo solucionado por algún compañero del “training de desarrollo”, clone el proyecto en su computador y ejecute un análisis de código </w:t>
-      </w:r>
-      <w:proofErr w:type="spellStart"/>
-      <w:r>
-        <w:rPr>
-          <w:rFonts w:ascii="Segoe UI" w:eastAsia="Times New Roman" w:hAnsi="Segoe UI" w:cs="Segoe UI"/>
-          <w:color w:val="24292F"/>
-          <w:sz w:val="20"/>
-          <w:szCs w:val="20"/>
-          <w:lang w:eastAsia="es-CO"/>
-        </w:rPr>
-        <w:t>estatico</w:t>
-      </w:r>
-      <w:proofErr w:type="spellEnd"/>
-      <w:r>
-        <w:rPr>
-          <w:rFonts w:ascii="Segoe UI" w:eastAsia="Times New Roman" w:hAnsi="Segoe UI" w:cs="Segoe UI"/>
-          <w:color w:val="24292F"/>
-          <w:sz w:val="20"/>
-          <w:szCs w:val="20"/>
-          <w:lang w:eastAsia="es-CO"/>
-        </w:rPr>
-        <w:t xml:space="preserve"> con </w:t>
-      </w:r>
-      <w:proofErr w:type="spellStart"/>
-      <w:r>
-        <w:rPr>
-          <w:rFonts w:ascii="Segoe UI" w:eastAsia="Times New Roman" w:hAnsi="Segoe UI" w:cs="Segoe UI"/>
-          <w:color w:val="24292F"/>
-          <w:sz w:val="20"/>
-          <w:szCs w:val="20"/>
-          <w:lang w:eastAsia="es-CO"/>
-        </w:rPr>
-        <w:t>SonaQube</w:t>
-      </w:r>
-      <w:proofErr w:type="spellEnd"/>
-      <w:r>
-        <w:rPr>
-          <w:rFonts w:ascii="Segoe UI" w:eastAsia="Times New Roman" w:hAnsi="Segoe UI" w:cs="Segoe UI"/>
-          <w:color w:val="24292F"/>
-          <w:sz w:val="20"/>
-          <w:szCs w:val="20"/>
-          <w:lang w:eastAsia="es-CO"/>
-        </w:rPr>
-        <w:t>.</w:t>
+        <w:t> seleccione un proyecto de desarrollo solucionado por algún compañero del “training de desarrollo”, clone el proyecto en su computador y ejecute un análisis de código estatico con SonaQube.</w:t>
       </w:r>
     </w:p>
     <w:p>
@@ -615,29 +417,7 @@
                 <w:szCs w:val="20"/>
                 <w:lang w:eastAsia="es-CO"/>
               </w:rPr>
-              <w:t xml:space="preserve">Incluya </w:t>
-            </w:r>
-            <w:proofErr w:type="spellStart"/>
-            <w:r>
-              <w:rPr>
-                <w:rFonts w:ascii="Segoe UI" w:eastAsia="Times New Roman" w:hAnsi="Segoe UI" w:cs="Segoe UI"/>
-                <w:color w:val="24292F"/>
-                <w:sz w:val="20"/>
-                <w:szCs w:val="20"/>
-                <w:lang w:eastAsia="es-CO"/>
-              </w:rPr>
-              <w:t>almenos</w:t>
-            </w:r>
-            <w:proofErr w:type="spellEnd"/>
-            <w:r>
-              <w:rPr>
-                <w:rFonts w:ascii="Segoe UI" w:eastAsia="Times New Roman" w:hAnsi="Segoe UI" w:cs="Segoe UI"/>
-                <w:color w:val="24292F"/>
-                <w:sz w:val="20"/>
-                <w:szCs w:val="20"/>
-                <w:lang w:eastAsia="es-CO"/>
-              </w:rPr>
-              <w:t xml:space="preserve"> 15 riesgos de producto y 15 de proyecto.</w:t>
+              <w:t>Incluya almenos 15 riesgos de producto y 15 de proyecto.</w:t>
             </w:r>
           </w:p>
         </w:tc>
@@ -695,20 +475,8 @@
                 <w:szCs w:val="20"/>
                 <w:lang w:eastAsia="es-CO"/>
               </w:rPr>
-              <w:t xml:space="preserve">30 </w:t>
+              <w:t>30 Gherkin</w:t>
             </w:r>
-            <w:proofErr w:type="spellStart"/>
-            <w:r>
-              <w:rPr>
-                <w:rFonts w:ascii="Segoe UI" w:eastAsia="Times New Roman" w:hAnsi="Segoe UI" w:cs="Segoe UI"/>
-                <w:color w:val="24292F"/>
-                <w:sz w:val="20"/>
-                <w:szCs w:val="20"/>
-                <w:lang w:eastAsia="es-CO"/>
-              </w:rPr>
-              <w:t>Gherkin</w:t>
-            </w:r>
-            <w:proofErr w:type="spellEnd"/>
           </w:p>
         </w:tc>
       </w:tr>
@@ -823,29 +591,7 @@
                 <w:szCs w:val="20"/>
                 <w:lang w:eastAsia="es-CO"/>
               </w:rPr>
-              <w:t xml:space="preserve">Resultados de sonar incluyendo la </w:t>
-            </w:r>
-            <w:proofErr w:type="spellStart"/>
-            <w:r>
-              <w:rPr>
-                <w:rFonts w:ascii="Segoe UI" w:eastAsia="Times New Roman" w:hAnsi="Segoe UI" w:cs="Segoe UI"/>
-                <w:color w:val="24292F"/>
-                <w:sz w:val="20"/>
-                <w:szCs w:val="20"/>
-                <w:lang w:eastAsia="es-CO"/>
-              </w:rPr>
-              <w:t>url</w:t>
-            </w:r>
-            <w:proofErr w:type="spellEnd"/>
-            <w:r>
-              <w:rPr>
-                <w:rFonts w:ascii="Segoe UI" w:eastAsia="Times New Roman" w:hAnsi="Segoe UI" w:cs="Segoe UI"/>
-                <w:color w:val="24292F"/>
-                <w:sz w:val="20"/>
-                <w:szCs w:val="20"/>
-                <w:lang w:eastAsia="es-CO"/>
-              </w:rPr>
-              <w:t xml:space="preserve"> del repositorio seleccionado.</w:t>
+              <w:t>Resultados de sonar incluyendo la url del repositorio seleccionado.</w:t>
             </w:r>
           </w:p>
         </w:tc>
@@ -903,20 +649,8 @@
                 <w:szCs w:val="20"/>
                 <w:lang w:eastAsia="es-CO"/>
               </w:rPr>
-              <w:t xml:space="preserve">Con el reporte de todo lo encontrado incluyendo </w:t>
+              <w:t>Con el reporte de todo lo encontrado incluyendo BUGs</w:t>
             </w:r>
-            <w:proofErr w:type="spellStart"/>
-            <w:r>
-              <w:rPr>
-                <w:rFonts w:ascii="Segoe UI" w:eastAsia="Times New Roman" w:hAnsi="Segoe UI" w:cs="Segoe UI"/>
-                <w:color w:val="24292F"/>
-                <w:sz w:val="20"/>
-                <w:szCs w:val="20"/>
-                <w:lang w:eastAsia="es-CO"/>
-              </w:rPr>
-              <w:t>BUGs</w:t>
-            </w:r>
-            <w:proofErr w:type="spellEnd"/>
           </w:p>
         </w:tc>
       </w:tr>
@@ -965,7 +699,6 @@
                 <w:lang w:eastAsia="es-CO"/>
               </w:rPr>
             </w:pPr>
-            <w:proofErr w:type="spellStart"/>
             <w:r>
               <w:rPr>
                 <w:rFonts w:ascii="Segoe UI" w:eastAsia="Times New Roman" w:hAnsi="Segoe UI" w:cs="Segoe UI"/>
@@ -974,18 +707,7 @@
                 <w:szCs w:val="20"/>
                 <w:lang w:eastAsia="es-CO"/>
               </w:rPr>
-              <w:t>minimo</w:t>
-            </w:r>
-            <w:proofErr w:type="spellEnd"/>
-            <w:r>
-              <w:rPr>
-                <w:rFonts w:ascii="Segoe UI" w:eastAsia="Times New Roman" w:hAnsi="Segoe UI" w:cs="Segoe UI"/>
-                <w:color w:val="24292F"/>
-                <w:sz w:val="20"/>
-                <w:szCs w:val="20"/>
-                <w:lang w:eastAsia="es-CO"/>
-              </w:rPr>
-              <w:t xml:space="preserve"> 4</w:t>
+              <w:t>minimo 4</w:t>
             </w:r>
           </w:p>
         </w:tc>
@@ -1034,95 +756,7 @@
           <w:szCs w:val="20"/>
           <w:lang w:eastAsia="es-CO"/>
         </w:rPr>
-        <w:t xml:space="preserve">Para la página WEB los casos diseñados con </w:t>
-      </w:r>
-      <w:proofErr w:type="spellStart"/>
-      <w:r>
-        <w:rPr>
-          <w:rFonts w:ascii="Segoe UI" w:eastAsia="Times New Roman" w:hAnsi="Segoe UI" w:cs="Segoe UI"/>
-          <w:color w:val="24292F"/>
-          <w:sz w:val="20"/>
-          <w:szCs w:val="20"/>
-          <w:lang w:eastAsia="es-CO"/>
-        </w:rPr>
-        <w:t>gherkin</w:t>
-      </w:r>
-      <w:proofErr w:type="spellEnd"/>
-      <w:r>
-        <w:rPr>
-          <w:rFonts w:ascii="Segoe UI" w:eastAsia="Times New Roman" w:hAnsi="Segoe UI" w:cs="Segoe UI"/>
-          <w:color w:val="24292F"/>
-          <w:sz w:val="20"/>
-          <w:szCs w:val="20"/>
-          <w:lang w:eastAsia="es-CO"/>
-        </w:rPr>
-        <w:t xml:space="preserve"> emplee </w:t>
-      </w:r>
-      <w:proofErr w:type="spellStart"/>
-      <w:r>
-        <w:rPr>
-          <w:rFonts w:ascii="Segoe UI" w:eastAsia="Times New Roman" w:hAnsi="Segoe UI" w:cs="Segoe UI"/>
-          <w:color w:val="24292F"/>
-          <w:sz w:val="20"/>
-          <w:szCs w:val="20"/>
-          <w:lang w:eastAsia="es-CO"/>
-        </w:rPr>
-        <w:t>almenos</w:t>
-      </w:r>
-      <w:proofErr w:type="spellEnd"/>
-      <w:r>
-        <w:rPr>
-          <w:rFonts w:ascii="Segoe UI" w:eastAsia="Times New Roman" w:hAnsi="Segoe UI" w:cs="Segoe UI"/>
-          <w:color w:val="24292F"/>
-          <w:sz w:val="20"/>
-          <w:szCs w:val="20"/>
-          <w:lang w:eastAsia="es-CO"/>
-        </w:rPr>
-        <w:t xml:space="preserve"> 5 escenarios </w:t>
-      </w:r>
-      <w:proofErr w:type="spellStart"/>
-      <w:r>
-        <w:rPr>
-          <w:rFonts w:ascii="Segoe UI" w:eastAsia="Times New Roman" w:hAnsi="Segoe UI" w:cs="Segoe UI"/>
-          <w:color w:val="24292F"/>
-          <w:sz w:val="20"/>
-          <w:szCs w:val="20"/>
-          <w:lang w:eastAsia="es-CO"/>
-        </w:rPr>
-        <w:t>outline</w:t>
-      </w:r>
-      <w:proofErr w:type="spellEnd"/>
-      <w:r>
-        <w:rPr>
-          <w:rFonts w:ascii="Segoe UI" w:eastAsia="Times New Roman" w:hAnsi="Segoe UI" w:cs="Segoe UI"/>
-          <w:color w:val="24292F"/>
-          <w:sz w:val="20"/>
-          <w:szCs w:val="20"/>
-          <w:lang w:eastAsia="es-CO"/>
-        </w:rPr>
-        <w:t xml:space="preserve"> como los que se ven en el </w:t>
-      </w:r>
-      <w:proofErr w:type="gramStart"/>
-      <w:r>
-        <w:rPr>
-          <w:rFonts w:ascii="Segoe UI" w:eastAsia="Times New Roman" w:hAnsi="Segoe UI" w:cs="Segoe UI"/>
-          <w:color w:val="24292F"/>
-          <w:sz w:val="20"/>
-          <w:szCs w:val="20"/>
-          <w:lang w:eastAsia="es-CO"/>
-        </w:rPr>
-        <w:t>link</w:t>
-      </w:r>
-      <w:proofErr w:type="gramEnd"/>
-      <w:r>
-        <w:rPr>
-          <w:rFonts w:ascii="Segoe UI" w:eastAsia="Times New Roman" w:hAnsi="Segoe UI" w:cs="Segoe UI"/>
-          <w:color w:val="24292F"/>
-          <w:sz w:val="20"/>
-          <w:szCs w:val="20"/>
-          <w:lang w:eastAsia="es-CO"/>
-        </w:rPr>
-        <w:t xml:space="preserve"> a continuación.</w:t>
+        <w:t>Para la página WEB los casos diseñados con gherkin emplee almenos 5 escenarios outline como los que se ven en el link a continuación.</w:t>
       </w:r>
     </w:p>
     <w:p>
@@ -1279,13 +913,8 @@
             <w:tcW w:w="4478" w:type="dxa"/>
           </w:tcPr>
           <w:p>
-            <w:proofErr w:type="spellStart"/>
             <w:r>
-              <w:t>Sofka</w:t>
-            </w:r>
-            <w:proofErr w:type="spellEnd"/>
-            <w:r>
-              <w:t xml:space="preserve"> U</w:t>
+              <w:t>Sofka U</w:t>
             </w:r>
           </w:p>
         </w:tc>
@@ -1341,6 +970,52 @@
       </w:pPr>
       <w:r>
         <w:t xml:space="preserve">Plan de calidad </w:t>
+      </w:r>
+    </w:p>
+    <w:p>
+      <w:r>
+        <w:t>Area</w:t>
+      </w:r>
+    </w:p>
+    <w:p>
+      <w:pPr>
+        <w:spacing w:after="0" w:line="240" w:lineRule="auto"/>
+        <w:rPr>
+          <w:rFonts w:ascii="Calibri" w:eastAsia="Times New Roman" w:hAnsi="Calibri" w:cs="Calibri"/>
+          <w:color w:val="000000"/>
+          <w:lang w:eastAsia="es-CO"/>
+        </w:rPr>
+      </w:pPr>
+      <w:r>
+        <w:rPr>
+          <w:rFonts w:ascii="Calibri" w:eastAsia="Times New Roman" w:hAnsi="Calibri" w:cs="Calibri"/>
+          <w:color w:val="000000"/>
+          <w:lang w:eastAsia="es-CO"/>
+        </w:rPr>
+        <w:t>Soluciones digitales</w:t>
+      </w:r>
+    </w:p>
+    <w:p>
+      <w:r>
+        <w:t>Célula</w:t>
+      </w:r>
+    </w:p>
+    <w:p>
+      <w:pPr>
+        <w:spacing w:after="0" w:line="240" w:lineRule="auto"/>
+        <w:rPr>
+          <w:rFonts w:ascii="Calibri" w:eastAsia="Times New Roman" w:hAnsi="Calibri" w:cs="Calibri"/>
+          <w:color w:val="000000"/>
+          <w:lang w:eastAsia="es-CO"/>
+        </w:rPr>
+      </w:pPr>
+      <w:r>
+        <w:rPr>
+          <w:rFonts w:ascii="Calibri" w:eastAsia="Times New Roman" w:hAnsi="Calibri" w:cs="Calibri"/>
+          <w:color w:val="000000"/>
+          <w:lang w:eastAsia="es-CO"/>
+        </w:rPr>
+        <w:t>Verificación de</w:t>
       </w:r>
     </w:p>
     <w:p>

</xml_diff>